<commit_message>
add unique constrant to provemail
</commit_message>
<xml_diff>
--- a/Module11/Problem 2.docx
+++ b/Module11/Problem 2.docx
@@ -61,12 +61,6 @@
         <w:gridCol w:w="5672"/>
       </w:tblGrid>
       <w:tr>
-        <w:tblPrEx>
-          <w:tblCellMar>
-            <w:top w:w="0" w:type="dxa"/>
-            <w:bottom w:w="0" w:type="dxa"/>
-          </w:tblCellMar>
-        </w:tblPrEx>
         <w:trPr>
           <w:jc w:val="center"/>
         </w:trPr>
@@ -85,35 +79,19 @@
               <w:spacing w:line="360" w:lineRule="auto"/>
               <w:ind w:left="540" w:hanging="540"/>
             </w:pPr>
-            <w:proofErr w:type="spellStart"/>
-            <w:r>
-              <w:t>PatNo</w:t>
-            </w:r>
-            <w:proofErr w:type="spellEnd"/>
-            <w:r>
-              <w:t xml:space="preserve"> </w:t>
+            <w:r>
+              <w:t xml:space="preserve">PatNo </w:t>
             </w:r>
             <w:r>
               <w:sym w:font="Symbol" w:char="F0AE"/>
             </w:r>
             <w:r>
-              <w:t xml:space="preserve">  </w:t>
-            </w:r>
-            <w:proofErr w:type="spellStart"/>
-            <w:r>
-              <w:t>PatAge</w:t>
-            </w:r>
-            <w:proofErr w:type="spellEnd"/>
+              <w:t xml:space="preserve">  PatAge</w:t>
+            </w:r>
           </w:p>
         </w:tc>
       </w:tr>
       <w:tr>
-        <w:tblPrEx>
-          <w:tblCellMar>
-            <w:top w:w="0" w:type="dxa"/>
-            <w:bottom w:w="0" w:type="dxa"/>
-          </w:tblCellMar>
-        </w:tblPrEx>
         <w:trPr>
           <w:jc w:val="center"/>
         </w:trPr>
@@ -136,23 +114,12 @@
               <w:sym w:font="Symbol" w:char="F0AE"/>
             </w:r>
             <w:r>
-              <w:t xml:space="preserve">  </w:t>
-            </w:r>
-            <w:proofErr w:type="spellStart"/>
-            <w:r>
-              <w:t>PatCity</w:t>
-            </w:r>
-            <w:proofErr w:type="spellEnd"/>
+              <w:t xml:space="preserve">  PatCity</w:t>
+            </w:r>
           </w:p>
         </w:tc>
       </w:tr>
       <w:tr>
-        <w:tblPrEx>
-          <w:tblCellMar>
-            <w:top w:w="0" w:type="dxa"/>
-            <w:bottom w:w="0" w:type="dxa"/>
-          </w:tblCellMar>
-        </w:tblPrEx>
         <w:trPr>
           <w:jc w:val="center"/>
         </w:trPr>
@@ -168,27 +135,14 @@
               <w:spacing w:line="360" w:lineRule="auto"/>
               <w:ind w:left="540" w:hanging="540"/>
             </w:pPr>
-            <w:proofErr w:type="spellStart"/>
-            <w:r>
-              <w:t>VisitNo</w:t>
-            </w:r>
-            <w:proofErr w:type="spellEnd"/>
-            <w:r>
-              <w:t xml:space="preserve">  </w:t>
+            <w:r>
+              <w:t xml:space="preserve">VisitNo  </w:t>
             </w:r>
             <w:r>
               <w:sym w:font="Symbol" w:char="F0AE"/>
             </w:r>
             <w:r>
-              <w:t xml:space="preserve">  </w:t>
-            </w:r>
-            <w:proofErr w:type="spellStart"/>
-            <w:r>
-              <w:t>VisitDate</w:t>
-            </w:r>
-            <w:proofErr w:type="spellEnd"/>
-            <w:r>
-              <w:t xml:space="preserve"> </w:t>
+              <w:t xml:space="preserve">  VisitDate </w:t>
             </w:r>
           </w:p>
           <w:p>
@@ -199,13 +153,8 @@
               <w:spacing w:line="360" w:lineRule="auto"/>
               <w:ind w:left="540" w:hanging="540"/>
             </w:pPr>
-            <w:proofErr w:type="spellStart"/>
-            <w:r>
-              <w:t>PatNo</w:t>
-            </w:r>
-            <w:proofErr w:type="spellEnd"/>
-            <w:r>
-              <w:t xml:space="preserve"> </w:t>
+            <w:r>
+              <w:t xml:space="preserve">PatNo </w:t>
             </w:r>
             <w:r>
               <w:sym w:font="Symbol" w:char="F0AE"/>
@@ -222,35 +171,19 @@
               <w:spacing w:line="360" w:lineRule="auto"/>
               <w:ind w:left="540" w:hanging="540"/>
             </w:pPr>
-            <w:proofErr w:type="spellStart"/>
-            <w:r>
-              <w:t>ProvNo</w:t>
-            </w:r>
-            <w:proofErr w:type="spellEnd"/>
-            <w:r>
-              <w:t xml:space="preserve"> </w:t>
+            <w:r>
+              <w:t xml:space="preserve">ProvNo </w:t>
             </w:r>
             <w:r>
               <w:sym w:font="Symbol" w:char="F0AE"/>
             </w:r>
             <w:r>
-              <w:t xml:space="preserve">  </w:t>
-            </w:r>
-            <w:proofErr w:type="spellStart"/>
-            <w:r>
-              <w:t>ProvSpecialty</w:t>
-            </w:r>
-            <w:proofErr w:type="spellEnd"/>
+              <w:t xml:space="preserve">  ProvSpecialty</w:t>
+            </w:r>
           </w:p>
         </w:tc>
       </w:tr>
       <w:tr>
-        <w:tblPrEx>
-          <w:tblCellMar>
-            <w:top w:w="0" w:type="dxa"/>
-            <w:bottom w:w="0" w:type="dxa"/>
-          </w:tblCellMar>
-        </w:tblPrEx>
         <w:trPr>
           <w:jc w:val="center"/>
         </w:trPr>
@@ -266,35 +199,19 @@
               <w:spacing w:line="360" w:lineRule="auto"/>
               <w:ind w:left="540" w:hanging="540"/>
             </w:pPr>
-            <w:proofErr w:type="spellStart"/>
-            <w:r>
-              <w:t>VisitNo</w:t>
-            </w:r>
-            <w:proofErr w:type="spellEnd"/>
-            <w:r>
-              <w:t xml:space="preserve">  </w:t>
+            <w:r>
+              <w:t xml:space="preserve">VisitNo  </w:t>
             </w:r>
             <w:r>
               <w:sym w:font="Symbol" w:char="F0AE"/>
             </w:r>
             <w:r>
-              <w:t xml:space="preserve">  </w:t>
-            </w:r>
-            <w:proofErr w:type="spellStart"/>
-            <w:r>
-              <w:t>PatNo</w:t>
-            </w:r>
-            <w:proofErr w:type="spellEnd"/>
+              <w:t xml:space="preserve">  PatNo</w:t>
+            </w:r>
           </w:p>
         </w:tc>
       </w:tr>
       <w:tr>
-        <w:tblPrEx>
-          <w:tblCellMar>
-            <w:top w:w="0" w:type="dxa"/>
-            <w:bottom w:w="0" w:type="dxa"/>
-          </w:tblCellMar>
-        </w:tblPrEx>
         <w:trPr>
           <w:jc w:val="center"/>
         </w:trPr>
@@ -312,21 +229,8 @@
               <w:spacing w:line="360" w:lineRule="auto"/>
               <w:ind w:left="540" w:hanging="540"/>
             </w:pPr>
-            <w:proofErr w:type="spellStart"/>
-            <w:r>
-              <w:t>VisitNo</w:t>
-            </w:r>
-            <w:proofErr w:type="spellEnd"/>
-            <w:r>
-              <w:t xml:space="preserve">, </w:t>
-            </w:r>
-            <w:proofErr w:type="spellStart"/>
-            <w:r>
-              <w:t>ProvNo</w:t>
-            </w:r>
-            <w:proofErr w:type="spellEnd"/>
-            <w:r>
-              <w:t xml:space="preserve"> </w:t>
+            <w:r>
+              <w:t xml:space="preserve">VisitNo, ProvNo </w:t>
             </w:r>
             <w:r>
               <w:sym w:font="Symbol" w:char="F0AE"/>
@@ -342,25 +246,15 @@
               <w:spacing w:line="360" w:lineRule="auto"/>
               <w:ind w:left="540" w:hanging="540"/>
             </w:pPr>
-            <w:proofErr w:type="spellStart"/>
-            <w:r>
-              <w:t>ProvNo</w:t>
-            </w:r>
-            <w:proofErr w:type="spellEnd"/>
-            <w:r>
-              <w:t xml:space="preserve"> </w:t>
+            <w:r>
+              <w:t xml:space="preserve">ProvNo </w:t>
             </w:r>
             <w:r>
               <w:sym w:font="Symbol" w:char="F0AE"/>
             </w:r>
             <w:r>
-              <w:t xml:space="preserve"> </w:t>
-            </w:r>
-            <w:proofErr w:type="spellStart"/>
-            <w:r>
-              <w:t>ProvEmail</w:t>
-            </w:r>
-            <w:proofErr w:type="spellEnd"/>
+              <w:t xml:space="preserve"> ProvEmail</w:t>
+            </w:r>
           </w:p>
           <w:p>
             <w:pPr>
@@ -369,25 +263,15 @@
               <w:spacing w:line="360" w:lineRule="auto"/>
               <w:ind w:left="540" w:hanging="540"/>
             </w:pPr>
-            <w:proofErr w:type="spellStart"/>
-            <w:r>
-              <w:t>ProvEmail</w:t>
-            </w:r>
-            <w:proofErr w:type="spellEnd"/>
-            <w:r>
-              <w:t xml:space="preserve"> </w:t>
+            <w:r>
+              <w:t xml:space="preserve">ProvEmail </w:t>
             </w:r>
             <w:r>
               <w:sym w:font="Symbol" w:char="F0AE"/>
             </w:r>
             <w:r>
-              <w:t xml:space="preserve"> </w:t>
-            </w:r>
-            <w:proofErr w:type="spellStart"/>
-            <w:r>
-              <w:t>ProvNo</w:t>
-            </w:r>
-            <w:proofErr w:type="spellEnd"/>
+              <w:t xml:space="preserve"> ProvNo</w:t>
+            </w:r>
           </w:p>
         </w:tc>
       </w:tr>
@@ -416,27 +300,9 @@
           <w:numId w:val="2"/>
         </w:numPr>
       </w:pPr>
-      <w:proofErr w:type="spellStart"/>
-      <w:r>
-        <w:t>PatNo</w:t>
-      </w:r>
-      <w:proofErr w:type="spellEnd"/>
-      <w:r>
-        <w:t xml:space="preserve">                    -&gt; </w:t>
-      </w:r>
-      <w:proofErr w:type="spellStart"/>
-      <w:r>
-        <w:t>PatAge</w:t>
-      </w:r>
-      <w:proofErr w:type="spellEnd"/>
-      <w:r>
-        <w:t xml:space="preserve">, </w:t>
-      </w:r>
-      <w:proofErr w:type="spellStart"/>
-      <w:r>
-        <w:t>PatZip</w:t>
-      </w:r>
-      <w:proofErr w:type="spellEnd"/>
+      <w:r>
+        <w:t>PatNo                    -&gt; PatAge, PatZip</w:t>
+      </w:r>
     </w:p>
     <w:p>
       <w:pPr>
@@ -446,19 +312,9 @@
           <w:numId w:val="2"/>
         </w:numPr>
       </w:pPr>
-      <w:proofErr w:type="spellStart"/>
-      <w:r>
-        <w:t>PatZip</w:t>
-      </w:r>
-      <w:proofErr w:type="spellEnd"/>
-      <w:r>
-        <w:t xml:space="preserve">                    -&gt; </w:t>
-      </w:r>
-      <w:proofErr w:type="spellStart"/>
-      <w:r>
-        <w:t>PatCity</w:t>
-      </w:r>
-      <w:proofErr w:type="spellEnd"/>
+      <w:r>
+        <w:t>PatZip                    -&gt; PatCity</w:t>
+      </w:r>
     </w:p>
     <w:p>
       <w:pPr>
@@ -468,27 +324,9 @@
           <w:numId w:val="2"/>
         </w:numPr>
       </w:pPr>
-      <w:proofErr w:type="spellStart"/>
-      <w:r>
-        <w:t>VisitNo</w:t>
-      </w:r>
-      <w:proofErr w:type="spellEnd"/>
-      <w:r>
-        <w:t xml:space="preserve">                  -&gt; </w:t>
-      </w:r>
-      <w:proofErr w:type="spellStart"/>
-      <w:r>
-        <w:t>PatNo</w:t>
-      </w:r>
-      <w:proofErr w:type="spellEnd"/>
-      <w:r>
-        <w:t xml:space="preserve">, </w:t>
-      </w:r>
-      <w:proofErr w:type="spellStart"/>
-      <w:r>
-        <w:t>VisitDate</w:t>
-      </w:r>
-      <w:proofErr w:type="spellEnd"/>
+      <w:r>
+        <w:t>VisitNo                  -&gt; PatNo, VisitDate</w:t>
+      </w:r>
     </w:p>
     <w:p>
       <w:pPr>
@@ -498,27 +336,9 @@
           <w:numId w:val="2"/>
         </w:numPr>
       </w:pPr>
-      <w:proofErr w:type="spellStart"/>
-      <w:r>
-        <w:t>ProvNo</w:t>
-      </w:r>
-      <w:proofErr w:type="spellEnd"/>
-      <w:r>
-        <w:t xml:space="preserve">                  -&gt; </w:t>
-      </w:r>
-      <w:proofErr w:type="spellStart"/>
-      <w:r>
-        <w:t>ProvSpecialty</w:t>
-      </w:r>
-      <w:proofErr w:type="spellEnd"/>
-      <w:r>
-        <w:t xml:space="preserve">, </w:t>
-      </w:r>
-      <w:proofErr w:type="spellStart"/>
-      <w:r>
-        <w:t>ProvEmail</w:t>
-      </w:r>
-      <w:proofErr w:type="spellEnd"/>
+      <w:r>
+        <w:t>ProvNo                  -&gt; ProvSpecialty, ProvEmail</w:t>
+      </w:r>
     </w:p>
     <w:p>
       <w:pPr>
@@ -528,21 +348,8 @@
           <w:numId w:val="2"/>
         </w:numPr>
       </w:pPr>
-      <w:proofErr w:type="spellStart"/>
-      <w:r>
-        <w:t>ProvNo</w:t>
-      </w:r>
-      <w:proofErr w:type="spellEnd"/>
-      <w:r>
-        <w:t xml:space="preserve">, </w:t>
-      </w:r>
-      <w:proofErr w:type="spellStart"/>
-      <w:r>
-        <w:t>VisitNo</w:t>
-      </w:r>
-      <w:proofErr w:type="spellEnd"/>
-      <w:r>
-        <w:t xml:space="preserve">   -&gt; Diagnosis </w:t>
+      <w:r>
+        <w:t xml:space="preserve">ProvNo, VisitNo   -&gt; Diagnosis </w:t>
       </w:r>
     </w:p>
     <w:p>
@@ -563,7 +370,6 @@
       <w:r>
         <w:t>(</w:t>
       </w:r>
-      <w:proofErr w:type="spellStart"/>
       <w:r>
         <w:rPr>
           <w:b/>
@@ -571,26 +377,15 @@
         </w:rPr>
         <w:t>PatNo</w:t>
       </w:r>
-      <w:proofErr w:type="spellEnd"/>
-      <w:r>
-        <w:t xml:space="preserve">, </w:t>
-      </w:r>
-      <w:proofErr w:type="spellStart"/>
-      <w:r>
-        <w:t>PatAge</w:t>
-      </w:r>
-      <w:proofErr w:type="spellEnd"/>
-      <w:r>
-        <w:t xml:space="preserve">, </w:t>
-      </w:r>
-      <w:proofErr w:type="spellStart"/>
+      <w:r>
+        <w:t xml:space="preserve">, PatAge, </w:t>
+      </w:r>
       <w:r>
         <w:rPr>
           <w:i/>
         </w:rPr>
         <w:t>PatZip</w:t>
       </w:r>
-      <w:proofErr w:type="spellEnd"/>
       <w:r>
         <w:t>)</w:t>
       </w:r>
@@ -598,20 +393,7 @@
     <w:p>
       <w:r>
         <w:tab/>
-        <w:t xml:space="preserve">FOREIGN </w:t>
-      </w:r>
-      <w:proofErr w:type="gramStart"/>
-      <w:r>
-        <w:t>KEY(</w:t>
-      </w:r>
-      <w:proofErr w:type="spellStart"/>
-      <w:proofErr w:type="gramEnd"/>
-      <w:r>
-        <w:t>PatZip</w:t>
-      </w:r>
-      <w:proofErr w:type="spellEnd"/>
-      <w:r>
-        <w:t xml:space="preserve">) REFERENCES </w:t>
+        <w:t xml:space="preserve">FOREIGN KEY(PatZip) REFERENCES </w:t>
       </w:r>
       <w:r>
         <w:rPr>
@@ -637,7 +419,6 @@
       <w:r>
         <w:t>(</w:t>
       </w:r>
-      <w:proofErr w:type="spellStart"/>
       <w:r>
         <w:rPr>
           <w:b/>
@@ -645,17 +426,8 @@
         </w:rPr>
         <w:t>PatZip</w:t>
       </w:r>
-      <w:proofErr w:type="spellEnd"/>
-      <w:r>
-        <w:t xml:space="preserve">, </w:t>
-      </w:r>
-      <w:proofErr w:type="spellStart"/>
-      <w:r>
-        <w:t>PatCity</w:t>
-      </w:r>
-      <w:proofErr w:type="spellEnd"/>
-      <w:r>
-        <w:t>)</w:t>
+      <w:r>
+        <w:t>, PatCity)</w:t>
       </w:r>
     </w:p>
     <w:p>
@@ -668,7 +440,6 @@
       <w:r>
         <w:t>(</w:t>
       </w:r>
-      <w:proofErr w:type="spellStart"/>
       <w:r>
         <w:rPr>
           <w:b/>
@@ -676,28 +447,17 @@
         </w:rPr>
         <w:t>VisitNo</w:t>
       </w:r>
-      <w:proofErr w:type="spellEnd"/>
       <w:r>
         <w:t xml:space="preserve">, </w:t>
       </w:r>
-      <w:proofErr w:type="spellStart"/>
       <w:r>
         <w:rPr>
           <w:i/>
         </w:rPr>
         <w:t>PatNo</w:t>
       </w:r>
-      <w:proofErr w:type="spellEnd"/>
-      <w:r>
-        <w:t xml:space="preserve">, </w:t>
-      </w:r>
-      <w:proofErr w:type="spellStart"/>
-      <w:r>
-        <w:t>VisitDate</w:t>
-      </w:r>
-      <w:proofErr w:type="spellEnd"/>
-      <w:r>
-        <w:t>)</w:t>
+      <w:r>
+        <w:t>, VisitDate)</w:t>
       </w:r>
     </w:p>
     <w:p>
@@ -708,20 +468,7 @@
       </w:pPr>
       <w:r>
         <w:tab/>
-        <w:t xml:space="preserve">FOREIGN </w:t>
-      </w:r>
-      <w:proofErr w:type="gramStart"/>
-      <w:r>
-        <w:t>KEY(</w:t>
-      </w:r>
-      <w:proofErr w:type="spellStart"/>
-      <w:proofErr w:type="gramEnd"/>
-      <w:r>
-        <w:t>PatNo</w:t>
-      </w:r>
-      <w:proofErr w:type="spellEnd"/>
-      <w:r>
-        <w:t xml:space="preserve">) REFERENCES </w:t>
+        <w:t xml:space="preserve">FOREIGN KEY(PatNo) REFERENCES </w:t>
       </w:r>
       <w:r>
         <w:rPr>
@@ -740,7 +487,6 @@
       <w:r>
         <w:t>(</w:t>
       </w:r>
-      <w:proofErr w:type="spellStart"/>
       <w:r>
         <w:rPr>
           <w:b/>
@@ -748,23 +494,17 @@
         </w:rPr>
         <w:t>ProvNo</w:t>
       </w:r>
-      <w:proofErr w:type="spellEnd"/>
-      <w:r>
-        <w:t xml:space="preserve">, </w:t>
-      </w:r>
-      <w:proofErr w:type="spellStart"/>
-      <w:r>
-        <w:t>ProvSpecialty</w:t>
-      </w:r>
-      <w:proofErr w:type="spellEnd"/>
-      <w:r>
-        <w:t xml:space="preserve">, </w:t>
-      </w:r>
-      <w:proofErr w:type="spellStart"/>
-      <w:r>
-        <w:t>ProvEmail</w:t>
-      </w:r>
-      <w:proofErr w:type="spellEnd"/>
+      <w:r>
+        <w:t>, ProvSpecialty, ProvEmail)</w:t>
+      </w:r>
+    </w:p>
+    <w:p>
+      <w:r>
+        <w:tab/>
+        <w:t>UNIQUE(ProvEmail</w:t>
+      </w:r>
+      <w:bookmarkStart w:id="0" w:name="_GoBack"/>
+      <w:bookmarkEnd w:id="0"/>
       <w:r>
         <w:t>)</w:t>
       </w:r>
@@ -779,7 +519,6 @@
       <w:r>
         <w:t>(</w:t>
       </w:r>
-      <w:proofErr w:type="spellStart"/>
       <w:r>
         <w:rPr>
           <w:i/>
@@ -787,11 +526,9 @@
         </w:rPr>
         <w:t>ProvNo</w:t>
       </w:r>
-      <w:proofErr w:type="spellEnd"/>
       <w:r>
         <w:t xml:space="preserve">, </w:t>
       </w:r>
-      <w:proofErr w:type="spellStart"/>
       <w:r>
         <w:rPr>
           <w:i/>
@@ -799,7 +536,6 @@
         </w:rPr>
         <w:t>VisitNo</w:t>
       </w:r>
-      <w:proofErr w:type="spellEnd"/>
       <w:r>
         <w:t>, Diagnosis)</w:t>
       </w:r>
@@ -807,15 +543,7 @@
     <w:p>
       <w:r>
         <w:tab/>
-        <w:t>FOREIGN KEY (</w:t>
-      </w:r>
-      <w:proofErr w:type="spellStart"/>
-      <w:r>
-        <w:t>ProvNo</w:t>
-      </w:r>
-      <w:proofErr w:type="spellEnd"/>
-      <w:r>
-        <w:t xml:space="preserve">) REFERENCES </w:t>
+        <w:t xml:space="preserve">FOREIGN KEY (ProvNo) REFERENCES </w:t>
       </w:r>
       <w:r>
         <w:rPr>
@@ -823,8 +551,6 @@
         </w:rPr>
         <w:t>Table 3</w:t>
       </w:r>
-      <w:bookmarkStart w:id="0" w:name="_GoBack"/>
-      <w:bookmarkEnd w:id="0"/>
     </w:p>
     <w:p>
       <w:pPr>
@@ -834,22 +560,7 @@
       </w:pPr>
       <w:r>
         <w:tab/>
-      </w:r>
-      <w:r>
-        <w:t xml:space="preserve">FOREIGN </w:t>
-      </w:r>
-      <w:proofErr w:type="gramStart"/>
-      <w:r>
-        <w:t>KEY(</w:t>
-      </w:r>
-      <w:proofErr w:type="spellStart"/>
-      <w:proofErr w:type="gramEnd"/>
-      <w:r>
-        <w:t>VisitNo</w:t>
-      </w:r>
-      <w:proofErr w:type="spellEnd"/>
-      <w:r>
-        <w:t xml:space="preserve">) REFERENCES </w:t>
+        <w:t xml:space="preserve">FOREIGN KEY(VisitNo) REFERENCES </w:t>
       </w:r>
       <w:r>
         <w:rPr>

</xml_diff>